<commit_message>
override loadData via jQuery
</commit_message>
<xml_diff>
--- a/ReactDataGrid/docs/ReactDataGrid.docx
+++ b/ReactDataGrid/docs/ReactDataGrid.docx
@@ -315,7 +315,7 @@
           <v:shape id="_x0000_i1025" type="#_x0000_t75" style="width:275.25pt;height:140.25pt" o:ole="">
             <v:imagedata r:id="rId5" o:title=""/>
           </v:shape>
-          <o:OLEObject Type="Embed" ProgID="Visio.Drawing.15" ShapeID="_x0000_i1025" DrawAspect="Content" ObjectID="_1526751244" r:id="rId6"/>
+          <o:OLEObject Type="Embed" ProgID="Visio.Drawing.15" ShapeID="_x0000_i1025" DrawAspect="Content" ObjectID="_1526839256" r:id="rId6"/>
         </w:object>
       </w:r>
     </w:p>
@@ -3029,34 +3029,23 @@
           <w:lang w:val="en-US"/>
         </w:rPr>
       </w:pPr>
-      <w:proofErr w:type="gramStart"/>
-      <w:r>
-        <w:rPr>
-          <w:color w:val="000000"/>
-          <w:sz w:val="18"/>
-          <w:szCs w:val="18"/>
-          <w:lang w:val="en-US"/>
-        </w:rPr>
-        <w:t>and</w:t>
-      </w:r>
-      <w:proofErr w:type="gramEnd"/>
-      <w:r>
-        <w:rPr>
-          <w:color w:val="000000"/>
-          <w:sz w:val="18"/>
-          <w:szCs w:val="18"/>
-          <w:lang w:val="en-US"/>
-        </w:rPr>
-        <w:t xml:space="preserve"> redefine i</w:t>
-      </w:r>
-      <w:r>
-        <w:rPr>
-          <w:color w:val="000000"/>
-          <w:sz w:val="18"/>
-          <w:szCs w:val="18"/>
-          <w:lang w:val="en-US"/>
-        </w:rPr>
-        <w:t>t later</w:t>
+      <w:r>
+        <w:rPr>
+          <w:color w:val="000000"/>
+          <w:sz w:val="18"/>
+          <w:szCs w:val="18"/>
+          <w:lang w:val="en-US"/>
+        </w:rPr>
+        <w:t xml:space="preserve">and </w:t>
+      </w:r>
+      <w:r>
+        <w:rPr>
+          <w:color w:val="000000"/>
+          <w:sz w:val="18"/>
+          <w:szCs w:val="18"/>
+          <w:lang w:val="en-US"/>
+        </w:rPr>
+        <w:t>override them</w:t>
       </w:r>
       <w:r>
         <w:rPr>
@@ -3067,6 +3056,8 @@
         </w:rPr>
         <w:t xml:space="preserve"> </w:t>
       </w:r>
+      <w:bookmarkStart w:id="0" w:name="_GoBack"/>
+      <w:bookmarkEnd w:id="0"/>
       <w:r>
         <w:rPr>
           <w:color w:val="000000"/>
@@ -5554,6 +5545,7 @@
         </w:rPr>
       </w:pPr>
       <w:proofErr w:type="spellStart"/>
+      <w:proofErr w:type="gramStart"/>
       <w:r>
         <w:rPr>
           <w:sz w:val="16"/>
@@ -5563,16 +5555,33 @@
         <w:t>loadData</w:t>
       </w:r>
       <w:proofErr w:type="spellEnd"/>
-      <w:r>
-        <w:rPr>
-          <w:sz w:val="16"/>
-          <w:szCs w:val="16"/>
-          <w:lang w:val="en-US"/>
-        </w:rPr>
-        <w:t>: function(loadParameters)</w:t>
-      </w:r>
-      <w:bookmarkStart w:id="0" w:name="_GoBack"/>
-      <w:bookmarkEnd w:id="0"/>
+      <w:proofErr w:type="gramEnd"/>
+      <w:r>
+        <w:rPr>
+          <w:sz w:val="16"/>
+          <w:szCs w:val="16"/>
+          <w:lang w:val="en-US"/>
+        </w:rPr>
+        <w:t>: function(</w:t>
+      </w:r>
+      <w:proofErr w:type="spellStart"/>
+      <w:r>
+        <w:rPr>
+          <w:sz w:val="16"/>
+          <w:szCs w:val="16"/>
+          <w:lang w:val="en-US"/>
+        </w:rPr>
+        <w:t>loadParameters</w:t>
+      </w:r>
+      <w:proofErr w:type="spellEnd"/>
+      <w:r>
+        <w:rPr>
+          <w:sz w:val="16"/>
+          <w:szCs w:val="16"/>
+          <w:lang w:val="en-US"/>
+        </w:rPr>
+        <w:t>)</w:t>
+      </w:r>
     </w:p>
     <w:sectPr>
       <w:pgSz w:w="11906" w:h="16838"/>

</xml_diff>